<commit_message>
version stable avec planif
</commit_message>
<xml_diff>
--- a/mediafiles/PRE20_14965_SVEMEY8054_ZINI_DRISSI_Rabab_05_05_2023.docx
+++ b/mediafiles/PRE20_14965_SVEMEY8054_ZINI_DRISSI_Rabab_05_05_2023.docx
@@ -1454,7 +1454,7 @@
                 <w:sz w:val="20"/>
                 <w:szCs w:val="20"/>
               </w:rPr>
-              <w:t>TEST Conseiller</w:t>
+              <w:t>QUIJOUX Florent</w:t>
             </w:r>
           </w:p>
           <w:p>
@@ -1547,7 +1547,7 @@
                 <w:sz w:val="20"/>
                 <w:szCs w:val="20"/>
               </w:rPr>
-              <w:t>conseiller@bge-adil.eu</w:t>
+              <w:t>florent.quijoux@gmail.com</w:t>
             </w:r>
           </w:p>
         </w:tc>

</xml_diff>